<commit_message>
Figures cleaned up some
</commit_message>
<xml_diff>
--- a/scripts/SR_models_Fogarty.docx
+++ b/scripts/SR_models_Fogarty.docx
@@ -44,7 +44,7 @@
         <w:t xml:space="preserve">11/14/2021</w:t>
       </w:r>
     </w:p>
-    <w:bookmarkStart w:id="32" w:name="fogarty-analysis"/>
+    <w:bookmarkStart w:id="34" w:name="fogarty-analysis"/>
     <w:p>
       <w:pPr>
         <w:pStyle w:val="Heading1"/>
@@ -502,7 +502,7 @@
       <w:r>
         <w:drawing>
           <wp:inline>
-            <wp:extent cx="5334000" cy="2909454"/>
+            <wp:extent cx="5334000" cy="5334000"/>
             <wp:effectExtent b="0" l="0" r="0" t="0"/>
             <wp:docPr descr="Figure 1.4: Standard deviation of the log residuals from the Ricker S-R Model" title="" id="1" name="Picture"/>
             <a:graphic>
@@ -523,7 +523,7 @@
                   <pic:spPr bwMode="auto">
                     <a:xfrm>
                       <a:off x="0" y="0"/>
-                      <a:ext cx="5334000" cy="2909454"/>
+                      <a:ext cx="5334000" cy="5334000"/>
                     </a:xfrm>
                     <a:prstGeom prst="rect">
                       <a:avLst/>
@@ -564,7 +564,7 @@
           <w:bCs/>
           <w:b/>
         </w:rPr>
-        <w:t xml:space="preserve">Same figure as above, but only using data in which we have overlapping years of data between the stocks in a given location</w:t>
+        <w:t xml:space="preserve">Same figure as above, but only using data in which we have overlapping years of data between the stocks in a given Location</w:t>
       </w:r>
     </w:p>
     <w:p>
@@ -574,7 +574,7 @@
       <w:r>
         <w:drawing>
           <wp:inline>
-            <wp:extent cx="5334000" cy="2909454"/>
+            <wp:extent cx="5334000" cy="5334000"/>
             <wp:effectExtent b="0" l="0" r="0" t="0"/>
             <wp:docPr descr="Figure 1.5: Standard deviation of the log residuals from the Ricker S-R Model but using residuals only from years in which data is found in both time series." title="" id="1" name="Picture"/>
             <a:graphic>
@@ -595,7 +595,7 @@
                   <pic:spPr bwMode="auto">
                     <a:xfrm>
                       <a:off x="0" y="0"/>
-                      <a:ext cx="5334000" cy="2909454"/>
+                      <a:ext cx="5334000" cy="5334000"/>
                     </a:xfrm>
                     <a:prstGeom prst="rect">
                       <a:avLst/>
@@ -681,7 +681,7 @@
       <w:r>
         <w:drawing>
           <wp:inline>
-            <wp:extent cx="5334000" cy="2909454"/>
+            <wp:extent cx="5334000" cy="5334000"/>
             <wp:effectExtent b="0" l="0" r="0" t="0"/>
             <wp:docPr descr="Figure 1.6: Standard deviation of the log residuals from the GAMs" title="" id="1" name="Picture"/>
             <a:graphic>
@@ -702,7 +702,7 @@
                   <pic:spPr bwMode="auto">
                     <a:xfrm>
                       <a:off x="0" y="0"/>
-                      <a:ext cx="5334000" cy="2909454"/>
+                      <a:ext cx="5334000" cy="5334000"/>
                     </a:xfrm>
                     <a:prstGeom prst="rect">
                       <a:avLst/>
@@ -743,7 +743,7 @@
           <w:bCs/>
           <w:b/>
         </w:rPr>
-        <w:t xml:space="preserve">Same figure as above, but only using data in which we have overlapping years of data between the stocks in a given location</w:t>
+        <w:t xml:space="preserve">Same figure as above, but only using data in which we have overlapping years of data between the stocks in a given Location</w:t>
       </w:r>
     </w:p>
     <w:p>
@@ -753,7 +753,7 @@
       <w:r>
         <w:drawing>
           <wp:inline>
-            <wp:extent cx="5334000" cy="2909454"/>
+            <wp:extent cx="5334000" cy="5334000"/>
             <wp:effectExtent b="0" l="0" r="0" t="0"/>
             <wp:docPr descr="Figure 1.7: Standard deviation of the log residuals from the GAMs but using residuals only from years in which data is found in both time series." title="" id="1" name="Picture"/>
             <a:graphic>
@@ -774,7 +774,7 @@
                   <pic:spPr bwMode="auto">
                     <a:xfrm>
                       <a:off x="0" y="0"/>
-                      <a:ext cx="5334000" cy="2909454"/>
+                      <a:ext cx="5334000" cy="5334000"/>
                     </a:xfrm>
                     <a:prstGeom prst="rect">
                       <a:avLst/>
@@ -815,186 +815,7 @@
           <w:bCs/>
           <w:b/>
         </w:rPr>
-        <w:t xml:space="preserve">Table with the ACF values in it, both from SR and from GAM residuals</w:t>
-      </w:r>
-      <w:r>
-        <w:rPr>
-          <w:bCs/>
-          <w:b/>
-        </w:rPr>
-        <w:t xml:space="preserve"> </w:t>
-      </w:r>
-    </w:p>
-    <w:p>
-      <w:pPr>
-        <w:pStyle w:val="SourceCode"/>
-      </w:pPr>
-      <w:r>
-        <w:rPr>
-          <w:rStyle w:val="VerbatimChar"/>
-        </w:rPr>
-        <w:t xml:space="preserve">##                 Location Species acf.sr acf.gam</w:t>
-      </w:r>
-      <w:r>
-        <w:br/>
-      </w:r>
-      <w:r>
-        <w:rPr>
-          <w:rStyle w:val="VerbatimChar"/>
-        </w:rPr>
-        <w:t xml:space="preserve">## 9              North Sea Haddock  0.390   0.360</w:t>
-      </w:r>
-      <w:r>
-        <w:br/>
-      </w:r>
-      <w:r>
-        <w:rPr>
-          <w:rStyle w:val="VerbatimChar"/>
-        </w:rPr>
-        <w:t xml:space="preserve">## 10             North Sea     Cod  0.370   0.270</w:t>
-      </w:r>
-      <w:r>
-        <w:br/>
-      </w:r>
-      <w:r>
-        <w:rPr>
-          <w:rStyle w:val="VerbatimChar"/>
-        </w:rPr>
-        <w:t xml:space="preserve">## 7              Irish Sea Haddock -0.320   0.047</w:t>
-      </w:r>
-      <w:r>
-        <w:br/>
-      </w:r>
-      <w:r>
-        <w:rPr>
-          <w:rStyle w:val="VerbatimChar"/>
-        </w:rPr>
-        <w:t xml:space="preserve">## 8              Irish Sea     Cod  0.370   0.330</w:t>
-      </w:r>
-      <w:r>
-        <w:br/>
-      </w:r>
-      <w:r>
-        <w:rPr>
-          <w:rStyle w:val="VerbatimChar"/>
-        </w:rPr>
-        <w:t xml:space="preserve">## 3                Faroese Haddock  0.660   0.680</w:t>
-      </w:r>
-      <w:r>
-        <w:br/>
-      </w:r>
-      <w:r>
-        <w:rPr>
-          <w:rStyle w:val="VerbatimChar"/>
-        </w:rPr>
-        <w:t xml:space="preserve">## 4                Faroese     Cod  0.510   0.510</w:t>
-      </w:r>
-      <w:r>
-        <w:br/>
-      </w:r>
-      <w:r>
-        <w:rPr>
-          <w:rStyle w:val="VerbatimChar"/>
-        </w:rPr>
-        <w:t xml:space="preserve">## 5            Barents Sea Haddock  0.460   0.480</w:t>
-      </w:r>
-      <w:r>
-        <w:br/>
-      </w:r>
-      <w:r>
-        <w:rPr>
-          <w:rStyle w:val="VerbatimChar"/>
-        </w:rPr>
-        <w:t xml:space="preserve">## 6            Barents Sea     Cod  0.510   0.490</w:t>
-      </w:r>
-      <w:r>
-        <w:br/>
-      </w:r>
-      <w:r>
-        <w:rPr>
-          <w:rStyle w:val="VerbatimChar"/>
-        </w:rPr>
-        <w:t xml:space="preserve">## 1                Iceland Haddock  0.180   0.290</w:t>
-      </w:r>
-      <w:r>
-        <w:br/>
-      </w:r>
-      <w:r>
-        <w:rPr>
-          <w:rStyle w:val="VerbatimChar"/>
-        </w:rPr>
-        <w:t xml:space="preserve">## 2                Iceland     Cod  0.250   0.600</w:t>
-      </w:r>
-      <w:r>
-        <w:br/>
-      </w:r>
-      <w:r>
-        <w:rPr>
-          <w:rStyle w:val="VerbatimChar"/>
-        </w:rPr>
-        <w:t xml:space="preserve">## 11 Eastern Scotian Shelf Haddock  0.520   0.680</w:t>
-      </w:r>
-      <w:r>
-        <w:br/>
-      </w:r>
-      <w:r>
-        <w:rPr>
-          <w:rStyle w:val="VerbatimChar"/>
-        </w:rPr>
-        <w:t xml:space="preserve">## 12 Eastern Scotian Shelf     Cod  0.590   0.720</w:t>
-      </w:r>
-      <w:r>
-        <w:br/>
-      </w:r>
-      <w:r>
-        <w:rPr>
-          <w:rStyle w:val="VerbatimChar"/>
-        </w:rPr>
-        <w:t xml:space="preserve">## 13 Western Scotian Shelf Haddock  0.370   0.470</w:t>
-      </w:r>
-      <w:r>
-        <w:br/>
-      </w:r>
-      <w:r>
-        <w:rPr>
-          <w:rStyle w:val="VerbatimChar"/>
-        </w:rPr>
-        <w:t xml:space="preserve">## 14 Western Scotian Shelf     Cod  0.150   0.160</w:t>
-      </w:r>
-      <w:r>
-        <w:br/>
-      </w:r>
-      <w:r>
-        <w:rPr>
-          <w:rStyle w:val="VerbatimChar"/>
-        </w:rPr>
-        <w:t xml:space="preserve">## 15  Eastern Georges Bank Haddock  0.053   0.100</w:t>
-      </w:r>
-      <w:r>
-        <w:br/>
-      </w:r>
-      <w:r>
-        <w:rPr>
-          <w:rStyle w:val="VerbatimChar"/>
-        </w:rPr>
-        <w:t xml:space="preserve">## 16  Eastern Georges Bank     Cod -0.150  -0.160</w:t>
-      </w:r>
-    </w:p>
-    <w:p>
-      <w:r>
-        <w:br w:type="page"/>
-      </w:r>
-    </w:p>
-    <w:p>
-      <w:pPr>
-        <w:pStyle w:val="FirstParagraph"/>
-      </w:pPr>
-      <w:r>
-        <w:rPr>
-          <w:bCs/>
-          <w:b/>
-        </w:rPr>
-        <w:t xml:space="preserve">Now lets get the Correlation between the time series, Figure 4</w:t>
+        <w:t xml:space="preserve">Now Figure Table 2 replacement with ACF’s split out into pre and recent, this is for the GAM residuals</w:t>
       </w:r>
     </w:p>
     <w:p>
@@ -1006,12 +827,12 @@
           <wp:inline>
             <wp:extent cx="5334000" cy="5334000"/>
             <wp:effectExtent b="0" l="0" r="0" t="0"/>
-            <wp:docPr descr="Figure 1.8: Cross correlation of the recruiment (log scale) time series" title="" id="1" name="Picture"/>
+            <wp:docPr descr="Figure 1.8: Autocorrelation of recruitment residuals from GAMs in each Period." title="" id="1" name="Picture"/>
             <a:graphic>
               <a:graphicData uri="http://schemas.openxmlformats.org/drawingml/2006/picture">
                 <pic:pic>
                   <pic:nvPicPr>
-                    <pic:cNvPr descr="SR_models_Fogarty_files/figure-docx/cross-cor-1.png" id="0" name="Picture"/>
+                    <pic:cNvPr descr="SR_models_Fogarty_files/figure-docx/acf-split-gam-1.png" id="0" name="Picture"/>
                     <pic:cNvPicPr>
                       <a:picLocks noChangeArrowheads="1" noChangeAspect="1"/>
                     </pic:cNvPicPr>
@@ -1049,12 +870,7 @@
         <w:pStyle w:val="ImageCaption"/>
       </w:pPr>
       <w:r>
-        <w:t xml:space="preserve">Figure 1.8: Cross correlation of the recruiment (log scale) time series</w:t>
-      </w:r>
-    </w:p>
-    <w:p>
-      <w:r>
-        <w:br w:type="page"/>
+        <w:t xml:space="preserve">Figure 1.8: Autocorrelation of recruitment residuals from GAMs in each Period.</w:t>
       </w:r>
     </w:p>
     <w:p>
@@ -1066,7 +882,7 @@
           <w:bCs/>
           <w:b/>
         </w:rPr>
-        <w:t xml:space="preserve">Figure 5 is the Alpha from the Stock Recruitment models, now will be 2 panels.</w:t>
+        <w:t xml:space="preserve">Now Figure Table 2 replacement with ACF’s split out into pre and recent,this is for the S-R residuals</w:t>
       </w:r>
     </w:p>
     <w:p>
@@ -1076,14 +892,14 @@
       <w:r>
         <w:drawing>
           <wp:inline>
-            <wp:extent cx="5334000" cy="2909454"/>
+            <wp:extent cx="5334000" cy="5334000"/>
             <wp:effectExtent b="0" l="0" r="0" t="0"/>
-            <wp:docPr descr="Figure 1.9: Estimated log(alpha) from Ricker Stock Recruitment models for each stock in the Pre 1993 and Recent period." title="" id="1" name="Picture"/>
+            <wp:docPr descr="Figure 1.9: Autocorrelation of recruitment residuals from Ricker Stock Recruitment models in each Period." title="" id="1" name="Picture"/>
             <a:graphic>
               <a:graphicData uri="http://schemas.openxmlformats.org/drawingml/2006/picture">
                 <pic:pic>
                   <pic:nvPicPr>
-                    <pic:cNvPr descr="SR_models_Fogarty_files/figure-docx/sr-alpha-plot-1.png" id="0" name="Picture"/>
+                    <pic:cNvPr descr="SR_models_Fogarty_files/figure-docx/acf-split-sr-1.png" id="0" name="Picture"/>
                     <pic:cNvPicPr>
                       <a:picLocks noChangeArrowheads="1" noChangeAspect="1"/>
                     </pic:cNvPicPr>
@@ -1097,7 +913,7 @@
                   <pic:spPr bwMode="auto">
                     <a:xfrm>
                       <a:off x="0" y="0"/>
-                      <a:ext cx="5334000" cy="2909454"/>
+                      <a:ext cx="5334000" cy="5334000"/>
                     </a:xfrm>
                     <a:prstGeom prst="rect">
                       <a:avLst/>
@@ -1121,7 +937,7 @@
         <w:pStyle w:val="ImageCaption"/>
       </w:pPr>
       <w:r>
-        <w:t xml:space="preserve">Figure 1.9: Estimated log(alpha) from Ricker Stock Recruitment models for each stock in the Pre 1993 and Recent period.</w:t>
+        <w:t xml:space="preserve">Figure 1.9: Autocorrelation of recruitment residuals from Ricker Stock Recruitment models in each Period.</w:t>
       </w:r>
     </w:p>
     <w:p>
@@ -1138,7 +954,7 @@
           <w:bCs/>
           <w:b/>
         </w:rPr>
-        <w:t xml:space="preserve">This figure is the frequency of the SSB data by stock and era showing where data lands in terms of SSB, I show figure with 20% and 40% cut offs., data is binned into 10 bins (so about every 0.1 is a bin)</w:t>
+        <w:t xml:space="preserve">Cross Correlations with time series split between the Periods</w:t>
       </w:r>
     </w:p>
     <w:p>
@@ -1150,12 +966,12 @@
           <wp:inline>
             <wp:extent cx="5334000" cy="5334000"/>
             <wp:effectExtent b="0" l="0" r="0" t="0"/>
-            <wp:docPr descr="Figure 1.10: Here is a density plot of the SSB values by each period. Vertical grey dashed line is the SSB of 0.2 while the grey solid vertical line is 0.4." title="" id="1" name="Picture"/>
+            <wp:docPr descr="Figure 1.10: Cross correlation of the recruiment (log scale) time series" title="" id="1" name="Picture"/>
             <a:graphic>
               <a:graphicData uri="http://schemas.openxmlformats.org/drawingml/2006/picture">
                 <pic:pic>
                   <pic:nvPicPr>
-                    <pic:cNvPr descr="SR_models_Fogarty_files/figure-docx/hist-rec-ssb-1.png" id="0" name="Picture"/>
+                    <pic:cNvPr descr="SR_models_Fogarty_files/figure-docx/cross-ccf-split-1.png" id="0" name="Picture"/>
                     <pic:cNvPicPr>
                       <a:picLocks noChangeArrowheads="1" noChangeAspect="1"/>
                     </pic:cNvPicPr>
@@ -1193,7 +1009,7 @@
         <w:pStyle w:val="ImageCaption"/>
       </w:pPr>
       <w:r>
-        <w:t xml:space="preserve">Figure 1.10: Here is a density plot of the SSB values by each period. Vertical grey dashed line is the SSB of 0.2 while the grey solid vertical line is 0.4.</w:t>
+        <w:t xml:space="preserve">Figure 1.10: Cross correlation of the recruiment (log scale) time series</w:t>
       </w:r>
     </w:p>
     <w:p>
@@ -1210,35 +1026,7 @@
           <w:bCs/>
           <w:b/>
         </w:rPr>
-        <w:t xml:space="preserve">“</w:t>
-      </w:r>
-      <w:r>
-        <w:rPr>
-          <w:bCs/>
-          <w:b/>
-        </w:rPr>
-        <w:t xml:space="preserve">Alpha</w:t>
-      </w:r>
-      <w:r>
-        <w:rPr>
-          <w:bCs/>
-          <w:b/>
-        </w:rPr>
-        <w:t xml:space="preserve">”</w:t>
-      </w:r>
-      <w:r>
-        <w:rPr>
-          <w:bCs/>
-          <w:b/>
-        </w:rPr>
-        <w:t xml:space="preserve"> </w:t>
-      </w:r>
-      <w:r>
-        <w:rPr>
-          <w:bCs/>
-          <w:b/>
-        </w:rPr>
-        <w:t xml:space="preserve">using the mean of the log(Rec/SSB) for SSB of &lt;= 0.2 of maximum SSB</w:t>
+        <w:t xml:space="preserve">Figure 5 is the Alpha from the Stock Recruitment models, now will be 2 panels.</w:t>
       </w:r>
     </w:p>
     <w:p>
@@ -1248,14 +1036,14 @@
       <w:r>
         <w:drawing>
           <wp:inline>
-            <wp:extent cx="5334000" cy="2909454"/>
+            <wp:extent cx="5334000" cy="5334000"/>
             <wp:effectExtent b="0" l="0" r="0" t="0"/>
-            <wp:docPr descr="Figure 1.11: The mean log(Rec/SSB) when SSB is &lt;= 0.2 of maximum ssb" title="" id="1" name="Picture"/>
+            <wp:docPr descr="Figure 1.11: Estimated log(alpha) from Ricker Stock Recruitment models for each stock in the Pre 1993 and Recent period." title="" id="1" name="Picture"/>
             <a:graphic>
               <a:graphicData uri="http://schemas.openxmlformats.org/drawingml/2006/picture">
                 <pic:pic>
                   <pic:nvPicPr>
-                    <pic:cNvPr descr="SR_models_Fogarty_files/figure-docx/alpha-20-plt-1.png" id="0" name="Picture"/>
+                    <pic:cNvPr descr="SR_models_Fogarty_files/figure-docx/sr-alpha-plot-1.png" id="0" name="Picture"/>
                     <pic:cNvPicPr>
                       <a:picLocks noChangeArrowheads="1" noChangeAspect="1"/>
                     </pic:cNvPicPr>
@@ -1269,7 +1057,7 @@
                   <pic:spPr bwMode="auto">
                     <a:xfrm>
                       <a:off x="0" y="0"/>
-                      <a:ext cx="5334000" cy="2909454"/>
+                      <a:ext cx="5334000" cy="5334000"/>
                     </a:xfrm>
                     <a:prstGeom prst="rect">
                       <a:avLst/>
@@ -1293,7 +1081,7 @@
         <w:pStyle w:val="ImageCaption"/>
       </w:pPr>
       <w:r>
-        <w:t xml:space="preserve">Figure 1.11: The mean log(Rec/SSB) when SSB is &lt;= 0.2 of maximum ssb</w:t>
+        <w:t xml:space="preserve">Figure 1.11: Estimated log(alpha) from Ricker Stock Recruitment models for each stock in the Pre 1993 and Recent period.</w:t>
       </w:r>
     </w:p>
     <w:p>
@@ -1338,7 +1126,7 @@
           <w:bCs/>
           <w:b/>
         </w:rPr>
-        <w:t xml:space="preserve">using the mean of the log(Rec/SSB) for SSB of &lt;= 0.4 of maximum SSB</w:t>
+        <w:t xml:space="preserve">using the mean of the log(Rec/SSB) for SSB of &lt;= 0.2 of maximum SSB</w:t>
       </w:r>
     </w:p>
     <w:p>
@@ -1348,14 +1136,14 @@
       <w:r>
         <w:drawing>
           <wp:inline>
-            <wp:extent cx="5334000" cy="2909454"/>
+            <wp:extent cx="5334000" cy="5334000"/>
             <wp:effectExtent b="0" l="0" r="0" t="0"/>
             <wp:docPr descr="Figure 1.12: The mean log(Rec/SSB) when SSB is &lt;= 0.2 of maximum ssb" title="" id="1" name="Picture"/>
             <a:graphic>
               <a:graphicData uri="http://schemas.openxmlformats.org/drawingml/2006/picture">
                 <pic:pic>
                   <pic:nvPicPr>
-                    <pic:cNvPr descr="SR_models_Fogarty_files/figure-docx/alpha-40-plt-1.png" id="0" name="Picture"/>
+                    <pic:cNvPr descr="SR_models_Fogarty_files/figure-docx/alpha-20-plt-1.png" id="0" name="Picture"/>
                     <pic:cNvPicPr>
                       <a:picLocks noChangeArrowheads="1" noChangeAspect="1"/>
                     </pic:cNvPicPr>
@@ -1369,7 +1157,7 @@
                   <pic:spPr bwMode="auto">
                     <a:xfrm>
                       <a:off x="0" y="0"/>
-                      <a:ext cx="5334000" cy="2909454"/>
+                      <a:ext cx="5334000" cy="5334000"/>
                     </a:xfrm>
                     <a:prstGeom prst="rect">
                       <a:avLst/>
@@ -1401,35 +1189,44 @@
         <w:br w:type="page"/>
       </w:r>
     </w:p>
-    <w:bookmarkEnd w:id="32"/>
-    <w:bookmarkStart w:id="39" w:name="appendix"/>
-    <w:p>
-      <w:pPr>
-        <w:pStyle w:val="Heading1"/>
-      </w:pPr>
-      <w:r>
-        <w:rPr>
-          <w:rStyle w:val="SectionNumber"/>
-        </w:rPr>
-        <w:t xml:space="preserve">2</w:t>
-      </w:r>
-      <w:r>
-        <w:tab/>
-      </w:r>
-      <w:r>
-        <w:t xml:space="preserve">Appendix</w:t>
-      </w:r>
-    </w:p>
-    <w:p>
-      <w:pPr>
-        <w:pStyle w:val="FirstParagraph"/>
-      </w:pPr>
-      <w:r>
-        <w:rPr>
-          <w:bCs/>
-          <w:b/>
-        </w:rPr>
-        <w:t xml:space="preserve">The fits of the Ricker S-R model, first is the one with two periods</w:t>
+    <w:p>
+      <w:pPr>
+        <w:pStyle w:val="BodyText"/>
+      </w:pPr>
+      <w:r>
+        <w:rPr>
+          <w:bCs/>
+          <w:b/>
+        </w:rPr>
+        <w:t xml:space="preserve">“</w:t>
+      </w:r>
+      <w:r>
+        <w:rPr>
+          <w:bCs/>
+          <w:b/>
+        </w:rPr>
+        <w:t xml:space="preserve">Alpha</w:t>
+      </w:r>
+      <w:r>
+        <w:rPr>
+          <w:bCs/>
+          <w:b/>
+        </w:rPr>
+        <w:t xml:space="preserve">”</w:t>
+      </w:r>
+      <w:r>
+        <w:rPr>
+          <w:bCs/>
+          <w:b/>
+        </w:rPr>
+        <w:t xml:space="preserve"> </w:t>
+      </w:r>
+      <w:r>
+        <w:rPr>
+          <w:bCs/>
+          <w:b/>
+        </w:rPr>
+        <w:t xml:space="preserve">using the mean of the log(Rec/SSB) for SSB of &lt;= 0.4 of maximum SSB</w:t>
       </w:r>
     </w:p>
     <w:p>
@@ -1441,12 +1238,84 @@
           <wp:inline>
             <wp:extent cx="5334000" cy="5334000"/>
             <wp:effectExtent b="0" l="0" r="0" t="0"/>
-            <wp:docPr descr="Figure 2.1: Recruits/SSB (log scale) vs SSB, Linear model fit on log(10) scale with Alpha calculated for pre 1993 and recent periods" title="" id="1" name="Picture"/>
+            <wp:docPr descr="Figure 1.13: The mean log(Rec/SSB) when SSB is &lt;= 0.2 of maximum ssb" title="" id="1" name="Picture"/>
             <a:graphic>
               <a:graphicData uri="http://schemas.openxmlformats.org/drawingml/2006/picture">
                 <pic:pic>
                   <pic:nvPicPr>
-                    <pic:cNvPr descr="SR_models_Fogarty_files/figure-docx/rssb-ssb-plot-1.png" id="0" name="Picture"/>
+                    <pic:cNvPr descr="SR_models_Fogarty_files/figure-docx/alpha-40-plt-1.png" id="0" name="Picture"/>
+                    <pic:cNvPicPr>
+                      <a:picLocks noChangeArrowheads="1" noChangeAspect="1"/>
+                    </pic:cNvPicPr>
+                  </pic:nvPicPr>
+                  <pic:blipFill>
+                    <a:blip r:embed="rId32"/>
+                    <a:stretch>
+                      <a:fillRect/>
+                    </a:stretch>
+                  </pic:blipFill>
+                  <pic:spPr bwMode="auto">
+                    <a:xfrm>
+                      <a:off x="0" y="0"/>
+                      <a:ext cx="5334000" cy="5334000"/>
+                    </a:xfrm>
+                    <a:prstGeom prst="rect">
+                      <a:avLst/>
+                    </a:prstGeom>
+                    <a:noFill/>
+                    <a:ln w="9525">
+                      <a:noFill/>
+                      <a:headEnd/>
+                      <a:tailEnd/>
+                    </a:ln>
+                  </pic:spPr>
+                </pic:pic>
+              </a:graphicData>
+            </a:graphic>
+          </wp:inline>
+        </w:drawing>
+      </w:r>
+    </w:p>
+    <w:p>
+      <w:pPr>
+        <w:pStyle w:val="ImageCaption"/>
+      </w:pPr>
+      <w:r>
+        <w:t xml:space="preserve">Figure 1.13: The mean log(Rec/SSB) when SSB is &lt;= 0.2 of maximum ssb</w:t>
+      </w:r>
+    </w:p>
+    <w:p>
+      <w:r>
+        <w:br w:type="page"/>
+      </w:r>
+    </w:p>
+    <w:p>
+      <w:pPr>
+        <w:pStyle w:val="BodyText"/>
+      </w:pPr>
+      <w:r>
+        <w:rPr>
+          <w:bCs/>
+          <w:b/>
+        </w:rPr>
+        <w:t xml:space="preserve">This figure is the frequency of the SSB data by stock and era showing where data lands in terms of SSB, I show figure with 20% and 40% cut offs., data is binned into 10 bins (so about every 0.1 is a bin)</w:t>
+      </w:r>
+    </w:p>
+    <w:p>
+      <w:pPr>
+        <w:pStyle w:val="CaptionedFigure"/>
+      </w:pPr>
+      <w:r>
+        <w:drawing>
+          <wp:inline>
+            <wp:extent cx="5334000" cy="5334000"/>
+            <wp:effectExtent b="0" l="0" r="0" t="0"/>
+            <wp:docPr descr="Figure 1.14: Here is a density plot of the SSB values by each period. Vertical grey dashed line is the SSB of 0.2 while the grey solid vertical line is 0.4." title="" id="1" name="Picture"/>
+            <a:graphic>
+              <a:graphicData uri="http://schemas.openxmlformats.org/drawingml/2006/picture">
+                <pic:pic>
+                  <pic:nvPicPr>
+                    <pic:cNvPr descr="SR_models_Fogarty_files/figure-docx/hist-rec-ssb-1.png" id="0" name="Picture"/>
                     <pic:cNvPicPr>
                       <a:picLocks noChangeArrowheads="1" noChangeAspect="1"/>
                     </pic:cNvPicPr>
@@ -1484,7 +1353,7 @@
         <w:pStyle w:val="ImageCaption"/>
       </w:pPr>
       <w:r>
-        <w:t xml:space="preserve">Figure 2.1: Recruits/SSB (log scale) vs SSB, Linear model fit on log(10) scale with Alpha calculated for pre 1993 and recent periods</w:t>
+        <w:t xml:space="preserve">Figure 1.14: Here is a density plot of the SSB values by each period. Vertical grey dashed line is the SSB of 0.2 while the grey solid vertical line is 0.4.</w:t>
       </w:r>
     </w:p>
     <w:p>
@@ -1492,16 +1361,35 @@
         <w:br w:type="page"/>
       </w:r>
     </w:p>
-    <w:p>
-      <w:pPr>
-        <w:pStyle w:val="BodyText"/>
-      </w:pPr>
-      <w:r>
-        <w:rPr>
-          <w:bCs/>
-          <w:b/>
-        </w:rPr>
-        <w:t xml:space="preserve">Now the S-R model with just the one period</w:t>
+    <w:bookmarkEnd w:id="34"/>
+    <w:bookmarkStart w:id="41" w:name="appendix"/>
+    <w:p>
+      <w:pPr>
+        <w:pStyle w:val="Heading1"/>
+      </w:pPr>
+      <w:r>
+        <w:rPr>
+          <w:rStyle w:val="SectionNumber"/>
+        </w:rPr>
+        <w:t xml:space="preserve">2</w:t>
+      </w:r>
+      <w:r>
+        <w:tab/>
+      </w:r>
+      <w:r>
+        <w:t xml:space="preserve">Appendix</w:t>
+      </w:r>
+    </w:p>
+    <w:p>
+      <w:pPr>
+        <w:pStyle w:val="FirstParagraph"/>
+      </w:pPr>
+      <w:r>
+        <w:rPr>
+          <w:bCs/>
+          <w:b/>
+        </w:rPr>
+        <w:t xml:space="preserve">The fits of the Ricker S-R model, first is the one with two periods</w:t>
       </w:r>
     </w:p>
     <w:p>
@@ -1513,84 +1401,12 @@
           <wp:inline>
             <wp:extent cx="5334000" cy="5334000"/>
             <wp:effectExtent b="0" l="0" r="0" t="0"/>
-            <wp:docPr descr="Figure 2.2: Recruits/SSB (log scale) vs SSB, Linear model fit on log(10) scale with no differentiation between Periods. Used for Residual analyses." title="" id="1" name="Picture"/>
+            <wp:docPr descr="Figure 2.1: Recruits/SSB (log scale) vs SSB, Linear model fit on log(10) scale with Alpha calculated for pre 1993 and recent periods" title="" id="1" name="Picture"/>
             <a:graphic>
               <a:graphicData uri="http://schemas.openxmlformats.org/drawingml/2006/picture">
                 <pic:pic>
                   <pic:nvPicPr>
-                    <pic:cNvPr descr="SR_models_Fogarty_files/figure-docx/rssb-ssb-all-plot-1.png" id="0" name="Picture"/>
-                    <pic:cNvPicPr>
-                      <a:picLocks noChangeArrowheads="1" noChangeAspect="1"/>
-                    </pic:cNvPicPr>
-                  </pic:nvPicPr>
-                  <pic:blipFill>
-                    <a:blip r:embed="rId34"/>
-                    <a:stretch>
-                      <a:fillRect/>
-                    </a:stretch>
-                  </pic:blipFill>
-                  <pic:spPr bwMode="auto">
-                    <a:xfrm>
-                      <a:off x="0" y="0"/>
-                      <a:ext cx="5334000" cy="5334000"/>
-                    </a:xfrm>
-                    <a:prstGeom prst="rect">
-                      <a:avLst/>
-                    </a:prstGeom>
-                    <a:noFill/>
-                    <a:ln w="9525">
-                      <a:noFill/>
-                      <a:headEnd/>
-                      <a:tailEnd/>
-                    </a:ln>
-                  </pic:spPr>
-                </pic:pic>
-              </a:graphicData>
-            </a:graphic>
-          </wp:inline>
-        </w:drawing>
-      </w:r>
-    </w:p>
-    <w:p>
-      <w:pPr>
-        <w:pStyle w:val="ImageCaption"/>
-      </w:pPr>
-      <w:r>
-        <w:t xml:space="preserve">Figure 2.2: Recruits/SSB (log scale) vs SSB, Linear model fit on log(10) scale with no differentiation between Periods. Used for Residual analyses.</w:t>
-      </w:r>
-    </w:p>
-    <w:p>
-      <w:r>
-        <w:br w:type="page"/>
-      </w:r>
-    </w:p>
-    <w:p>
-      <w:pPr>
-        <w:pStyle w:val="BodyText"/>
-      </w:pPr>
-      <w:r>
-        <w:rPr>
-          <w:bCs/>
-          <w:b/>
-        </w:rPr>
-        <w:t xml:space="preserve">Here are the GAM fits from the Recruit time series, GAMs were fit on the log scale</w:t>
-      </w:r>
-    </w:p>
-    <w:p>
-      <w:pPr>
-        <w:pStyle w:val="CaptionedFigure"/>
-      </w:pPr>
-      <w:r>
-        <w:drawing>
-          <wp:inline>
-            <wp:extent cx="5334000" cy="5334000"/>
-            <wp:effectExtent b="0" l="0" r="0" t="0"/>
-            <wp:docPr descr="Figure 2.3: Recruitment (in millons) time series for 8 Atlantic Cod and Haddock stocks in the Atlantic Ocean. The vertical grey line indicates the division between the two periods. The lines are the GAM fits with 95% CI in the shaded region" title="" id="1" name="Picture"/>
-            <a:graphic>
-              <a:graphicData uri="http://schemas.openxmlformats.org/drawingml/2006/picture">
-                <pic:pic>
-                  <pic:nvPicPr>
-                    <pic:cNvPr descr="SR_models_Fogarty_files/figure-docx/gam-rec-1.png" id="0" name="Picture"/>
+                    <pic:cNvPr descr="SR_models_Fogarty_files/figure-docx/rssb-ssb-plot-1.png" id="0" name="Picture"/>
                     <pic:cNvPicPr>
                       <a:picLocks noChangeArrowheads="1" noChangeAspect="1"/>
                     </pic:cNvPicPr>
@@ -1628,7 +1444,7 @@
         <w:pStyle w:val="ImageCaption"/>
       </w:pPr>
       <w:r>
-        <w:t xml:space="preserve">Figure 2.3: Recruitment (in millons) time series for 8 Atlantic Cod and Haddock stocks in the Atlantic Ocean. The vertical grey line indicates the division between the two periods. The lines are the GAM fits with 95% CI in the shaded region</w:t>
+        <w:t xml:space="preserve">Figure 2.1: Recruits/SSB (log scale) vs SSB, Linear model fit on log(10) scale with Alpha calculated for pre 1993 and recent periods</w:t>
       </w:r>
     </w:p>
     <w:p>
@@ -1645,7 +1461,7 @@
           <w:bCs/>
           <w:b/>
         </w:rPr>
-        <w:t xml:space="preserve">We can make a cross-correlation figure by region to if we want</w:t>
+        <w:t xml:space="preserve">Now the S-R model with just the one period</w:t>
       </w:r>
     </w:p>
     <w:p>
@@ -1657,12 +1473,12 @@
           <wp:inline>
             <wp:extent cx="5334000" cy="5334000"/>
             <wp:effectExtent b="0" l="0" r="0" t="0"/>
-            <wp:docPr descr="Figure 2.4: Cross correlation of recruitment time series for all location." title="" id="1" name="Picture"/>
+            <wp:docPr descr="Figure 2.2: Recruits/SSB (log scale) vs SSB, Linear model fit on log(10) scale with no differentiation between Periods. Used for Residual analyses." title="" id="1" name="Picture"/>
             <a:graphic>
               <a:graphicData uri="http://schemas.openxmlformats.org/drawingml/2006/picture">
                 <pic:pic>
                   <pic:nvPicPr>
-                    <pic:cNvPr descr="SR_models_Fogarty_files/figure-docx/ccf-plot-1.png" id="0" name="Picture"/>
+                    <pic:cNvPr descr="SR_models_Fogarty_files/figure-docx/rssb-ssb-all-plot-1.png" id="0" name="Picture"/>
                     <pic:cNvPicPr>
                       <a:picLocks noChangeArrowheads="1" noChangeAspect="1"/>
                     </pic:cNvPicPr>
@@ -1700,7 +1516,7 @@
         <w:pStyle w:val="ImageCaption"/>
       </w:pPr>
       <w:r>
-        <w:t xml:space="preserve">Figure 2.4: Cross correlation of recruitment time series for all location.</w:t>
+        <w:t xml:space="preserve">Figure 2.2: Recruits/SSB (log scale) vs SSB, Linear model fit on log(10) scale with no differentiation between Periods. Used for Residual analyses.</w:t>
       </w:r>
     </w:p>
     <w:p>
@@ -1717,7 +1533,7 @@
           <w:bCs/>
           <w:b/>
         </w:rPr>
-        <w:t xml:space="preserve">ACF figure for the full SR model residuals</w:t>
+        <w:t xml:space="preserve">Here are the GAM fits from the Recruit time series, GAMs were fit on the log scale</w:t>
       </w:r>
     </w:p>
     <w:p>
@@ -1729,12 +1545,12 @@
           <wp:inline>
             <wp:extent cx="5334000" cy="5334000"/>
             <wp:effectExtent b="0" l="0" r="0" t="0"/>
-            <wp:docPr descr="Figure 2.5: Autocorrelation of recruitment residuals from the full stock recruitment model for each stock." title="" id="1" name="Picture"/>
+            <wp:docPr descr="Figure 2.3: Recruitment (in millons) time series for 8 Atlantic Cod and Haddock stocks in the Atlantic Ocean. The vertical grey line indicates the division between the two periods. The lines are the GAM fits with 95% CI in the shaded Region" title="" id="1" name="Picture"/>
             <a:graphic>
               <a:graphicData uri="http://schemas.openxmlformats.org/drawingml/2006/picture">
                 <pic:pic>
                   <pic:nvPicPr>
-                    <pic:cNvPr descr="SR_models_Fogarty_files/figure-docx/acf-sr-plot-1.png" id="0" name="Picture"/>
+                    <pic:cNvPr descr="SR_models_Fogarty_files/figure-docx/gam-rec-1.png" id="0" name="Picture"/>
                     <pic:cNvPicPr>
                       <a:picLocks noChangeArrowheads="1" noChangeAspect="1"/>
                     </pic:cNvPicPr>
@@ -1772,7 +1588,7 @@
         <w:pStyle w:val="ImageCaption"/>
       </w:pPr>
       <w:r>
-        <w:t xml:space="preserve">Figure 2.5: Autocorrelation of recruitment residuals from the full stock recruitment model for each stock.</w:t>
+        <w:t xml:space="preserve">Figure 2.3: Recruitment (in millons) time series for 8 Atlantic Cod and Haddock stocks in the Atlantic Ocean. The vertical grey line indicates the division between the two periods. The lines are the GAM fits with 95% CI in the shaded Region</w:t>
       </w:r>
     </w:p>
     <w:p>
@@ -1785,7 +1601,11 @@
         <w:pStyle w:val="BodyText"/>
       </w:pPr>
       <w:r>
-        <w:t xml:space="preserve">** ACF figure for the GAM model residuals**</w:t>
+        <w:rPr>
+          <w:bCs/>
+          <w:b/>
+        </w:rPr>
+        <w:t xml:space="preserve">We can make a cross-correlation figure by region to if we want</w:t>
       </w:r>
     </w:p>
     <w:p>
@@ -1797,12 +1617,12 @@
           <wp:inline>
             <wp:extent cx="5334000" cy="5334000"/>
             <wp:effectExtent b="0" l="0" r="0" t="0"/>
-            <wp:docPr descr="Figure 2.6: Autocorrelation of recruitment residuals from the GAMs for each stock." title="" id="1" name="Picture"/>
+            <wp:docPr descr="Figure 2.4: Cross correlation of recruitment time series for all Location." title="" id="1" name="Picture"/>
             <a:graphic>
               <a:graphicData uri="http://schemas.openxmlformats.org/drawingml/2006/picture">
                 <pic:pic>
                   <pic:nvPicPr>
-                    <pic:cNvPr descr="SR_models_Fogarty_files/figure-docx/acf-gam-plot-1.png" id="0" name="Picture"/>
+                    <pic:cNvPr descr="SR_models_Fogarty_files/figure-docx/ccf-plot-1.png" id="0" name="Picture"/>
                     <pic:cNvPicPr>
                       <a:picLocks noChangeArrowheads="1" noChangeAspect="1"/>
                     </pic:cNvPicPr>
@@ -1840,10 +1660,150 @@
         <w:pStyle w:val="ImageCaption"/>
       </w:pPr>
       <w:r>
+        <w:t xml:space="preserve">Figure 2.4: Cross correlation of recruitment time series for all Location.</w:t>
+      </w:r>
+    </w:p>
+    <w:p>
+      <w:r>
+        <w:br w:type="page"/>
+      </w:r>
+    </w:p>
+    <w:p>
+      <w:pPr>
+        <w:pStyle w:val="BodyText"/>
+      </w:pPr>
+      <w:r>
+        <w:rPr>
+          <w:bCs/>
+          <w:b/>
+        </w:rPr>
+        <w:t xml:space="preserve">ACF figure for the full SR model residuals</w:t>
+      </w:r>
+    </w:p>
+    <w:p>
+      <w:pPr>
+        <w:pStyle w:val="CaptionedFigure"/>
+      </w:pPr>
+      <w:r>
+        <w:drawing>
+          <wp:inline>
+            <wp:extent cx="5334000" cy="5334000"/>
+            <wp:effectExtent b="0" l="0" r="0" t="0"/>
+            <wp:docPr descr="Figure 2.5: Autocorrelation of recruitment residuals from the full stock recruitment model for each stock." title="" id="1" name="Picture"/>
+            <a:graphic>
+              <a:graphicData uri="http://schemas.openxmlformats.org/drawingml/2006/picture">
+                <pic:pic>
+                  <pic:nvPicPr>
+                    <pic:cNvPr descr="SR_models_Fogarty_files/figure-docx/acf-sr-plot-1.png" id="0" name="Picture"/>
+                    <pic:cNvPicPr>
+                      <a:picLocks noChangeArrowheads="1" noChangeAspect="1"/>
+                    </pic:cNvPicPr>
+                  </pic:nvPicPr>
+                  <pic:blipFill>
+                    <a:blip r:embed="rId39"/>
+                    <a:stretch>
+                      <a:fillRect/>
+                    </a:stretch>
+                  </pic:blipFill>
+                  <pic:spPr bwMode="auto">
+                    <a:xfrm>
+                      <a:off x="0" y="0"/>
+                      <a:ext cx="5334000" cy="5334000"/>
+                    </a:xfrm>
+                    <a:prstGeom prst="rect">
+                      <a:avLst/>
+                    </a:prstGeom>
+                    <a:noFill/>
+                    <a:ln w="9525">
+                      <a:noFill/>
+                      <a:headEnd/>
+                      <a:tailEnd/>
+                    </a:ln>
+                  </pic:spPr>
+                </pic:pic>
+              </a:graphicData>
+            </a:graphic>
+          </wp:inline>
+        </w:drawing>
+      </w:r>
+    </w:p>
+    <w:p>
+      <w:pPr>
+        <w:pStyle w:val="ImageCaption"/>
+      </w:pPr>
+      <w:r>
+        <w:t xml:space="preserve">Figure 2.5: Autocorrelation of recruitment residuals from the full stock recruitment model for each stock.</w:t>
+      </w:r>
+    </w:p>
+    <w:p>
+      <w:r>
+        <w:br w:type="page"/>
+      </w:r>
+    </w:p>
+    <w:p>
+      <w:pPr>
+        <w:pStyle w:val="BodyText"/>
+      </w:pPr>
+      <w:r>
+        <w:t xml:space="preserve">** ACF figure for the GAM model residuals**</w:t>
+      </w:r>
+    </w:p>
+    <w:p>
+      <w:pPr>
+        <w:pStyle w:val="CaptionedFigure"/>
+      </w:pPr>
+      <w:r>
+        <w:drawing>
+          <wp:inline>
+            <wp:extent cx="5334000" cy="5334000"/>
+            <wp:effectExtent b="0" l="0" r="0" t="0"/>
+            <wp:docPr descr="Figure 2.6: Autocorrelation of recruitment residuals from the GAMs for each stock." title="" id="1" name="Picture"/>
+            <a:graphic>
+              <a:graphicData uri="http://schemas.openxmlformats.org/drawingml/2006/picture">
+                <pic:pic>
+                  <pic:nvPicPr>
+                    <pic:cNvPr descr="SR_models_Fogarty_files/figure-docx/acf-gam-plot-1.png" id="0" name="Picture"/>
+                    <pic:cNvPicPr>
+                      <a:picLocks noChangeArrowheads="1" noChangeAspect="1"/>
+                    </pic:cNvPicPr>
+                  </pic:nvPicPr>
+                  <pic:blipFill>
+                    <a:blip r:embed="rId40"/>
+                    <a:stretch>
+                      <a:fillRect/>
+                    </a:stretch>
+                  </pic:blipFill>
+                  <pic:spPr bwMode="auto">
+                    <a:xfrm>
+                      <a:off x="0" y="0"/>
+                      <a:ext cx="5334000" cy="5334000"/>
+                    </a:xfrm>
+                    <a:prstGeom prst="rect">
+                      <a:avLst/>
+                    </a:prstGeom>
+                    <a:noFill/>
+                    <a:ln w="9525">
+                      <a:noFill/>
+                      <a:headEnd/>
+                      <a:tailEnd/>
+                    </a:ln>
+                  </pic:spPr>
+                </pic:pic>
+              </a:graphicData>
+            </a:graphic>
+          </wp:inline>
+        </w:drawing>
+      </w:r>
+    </w:p>
+    <w:p>
+      <w:pPr>
+        <w:pStyle w:val="ImageCaption"/>
+      </w:pPr>
+      <w:r>
         <w:t xml:space="preserve">Figure 2.6: Autocorrelation of recruitment residuals from the GAMs for each stock.</w:t>
       </w:r>
     </w:p>
-    <w:bookmarkEnd w:id="39"/>
+    <w:bookmarkEnd w:id="41"/>
     <w:sectPr/>
   </w:body>
 </w:document>

</xml_diff>